<commit_message>
Removed ability of actors to subscribe to events by event class type
</commit_message>
<xml_diff>
--- a/gcm3/doc/2022.09.29 GCM 4.0 Modeling Guide.docx
+++ b/gcm3/doc/2022.09.29 GCM 4.0 Modeling Guide.docx
@@ -2114,10 +2114,10 @@
           <w:noProof/>
         </w:rPr>
         <w:drawing>
-          <wp:inline distT="0" distB="0" distL="0" distR="0">
-            <wp:extent cx="5943600" cy="921385"/>
-            <wp:effectExtent l="38100" t="38100" r="38100" b="31115"/>
-            <wp:docPr id="4" name="Picture 4"/>
+          <wp:inline distT="0" distB="0" distL="0" distR="0" wp14:anchorId="2FE5D073" wp14:editId="56386833">
+            <wp:extent cx="5943600" cy="1244600"/>
+            <wp:effectExtent l="38100" t="38100" r="38100" b="31750"/>
+            <wp:docPr id="70" name="Picture 70"/>
             <wp:cNvGraphicFramePr>
               <a:graphicFrameLocks xmlns:a="http://schemas.openxmlformats.org/drawingml/2006/main" noChangeAspect="1"/>
             </wp:cNvGraphicFramePr>
@@ -2129,13 +2129,7 @@
                     <pic:cNvPicPr/>
                   </pic:nvPicPr>
                   <pic:blipFill>
-                    <a:blip r:embed="rId23">
-                      <a:extLst>
-                        <a:ext uri="{28A0092B-C50C-407E-A947-70E740481C1C}">
-                          <a14:useLocalDpi xmlns:a14="http://schemas.microsoft.com/office/drawing/2010/main" val="0"/>
-                        </a:ext>
-                      </a:extLst>
-                    </a:blip>
+                    <a:blip r:embed="rId23"/>
                     <a:stretch>
                       <a:fillRect/>
                     </a:stretch>
@@ -2143,7 +2137,7 @@
                   <pic:spPr>
                     <a:xfrm>
                       <a:off x="0" y="0"/>
-                      <a:ext cx="5943600" cy="921385"/>
+                      <a:ext cx="5943600" cy="1244600"/>
                     </a:xfrm>
                     <a:prstGeom prst="rect">
                       <a:avLst/>
@@ -2178,10 +2172,10 @@
           <w:noProof/>
         </w:rPr>
         <w:drawing>
-          <wp:inline distT="0" distB="0" distL="0" distR="0">
-            <wp:extent cx="5943600" cy="926465"/>
-            <wp:effectExtent l="38100" t="38100" r="38100" b="45085"/>
-            <wp:docPr id="7" name="Picture 7"/>
+          <wp:inline distT="0" distB="0" distL="0" distR="0" wp14:anchorId="0374F264" wp14:editId="116F0348">
+            <wp:extent cx="5943600" cy="1009015"/>
+            <wp:effectExtent l="38100" t="38100" r="38100" b="38735"/>
+            <wp:docPr id="78" name="Picture 78"/>
             <wp:cNvGraphicFramePr>
               <a:graphicFrameLocks xmlns:a="http://schemas.openxmlformats.org/drawingml/2006/main" noChangeAspect="1"/>
             </wp:cNvGraphicFramePr>
@@ -2193,13 +2187,7 @@
                     <pic:cNvPicPr/>
                   </pic:nvPicPr>
                   <pic:blipFill>
-                    <a:blip r:embed="rId24">
-                      <a:extLst>
-                        <a:ext uri="{28A0092B-C50C-407E-A947-70E740481C1C}">
-                          <a14:useLocalDpi xmlns:a14="http://schemas.microsoft.com/office/drawing/2010/main" val="0"/>
-                        </a:ext>
-                      </a:extLst>
-                    </a:blip>
+                    <a:blip r:embed="rId24"/>
                     <a:stretch>
                       <a:fillRect/>
                     </a:stretch>
@@ -2207,7 +2195,7 @@
                   <pic:spPr>
                     <a:xfrm>
                       <a:off x="0" y="0"/>
-                      <a:ext cx="5943600" cy="926465"/>
+                      <a:ext cx="5943600" cy="1009015"/>
                     </a:xfrm>
                     <a:prstGeom prst="rect">
                       <a:avLst/>
@@ -2348,6 +2336,7 @@
         </w:numPr>
       </w:pPr>
       <w:r>
+        <w:lastRenderedPageBreak/>
         <w:t>Adds the PersonDataManager for tracking people</w:t>
       </w:r>
     </w:p>
@@ -2372,7 +2361,6 @@
         </w:numPr>
       </w:pPr>
       <w:r>
-        <w:lastRenderedPageBreak/>
         <w:t>Family Plugin</w:t>
       </w:r>
     </w:p>
@@ -9655,15 +9643,17 @@
         </w:rPr>
         <w:t>Figure 4.9</w:t>
       </w:r>
+      <w:bookmarkStart w:id="0" w:name="_GoBack"/>
+      <w:bookmarkEnd w:id="0"/>
       <w:r>
         <w:rPr>
           <w:noProof/>
         </w:rPr>
         <w:drawing>
-          <wp:inline distT="0" distB="0" distL="0" distR="0" wp14:anchorId="355A6775" wp14:editId="104B21F2">
-            <wp:extent cx="5943600" cy="1151890"/>
-            <wp:effectExtent l="38100" t="38100" r="38100" b="29210"/>
-            <wp:docPr id="33" name="Picture 33"/>
+          <wp:inline distT="0" distB="0" distL="0" distR="0" wp14:anchorId="2AC5861D" wp14:editId="1DC41FA7">
+            <wp:extent cx="6412717" cy="1015118"/>
+            <wp:effectExtent l="38100" t="38100" r="26670" b="33020"/>
+            <wp:docPr id="80" name="Picture 80"/>
             <wp:cNvGraphicFramePr>
               <a:graphicFrameLocks xmlns:a="http://schemas.openxmlformats.org/drawingml/2006/main" noChangeAspect="1"/>
             </wp:cNvGraphicFramePr>
@@ -9683,7 +9673,7 @@
                   <pic:spPr>
                     <a:xfrm>
                       <a:off x="0" y="0"/>
-                      <a:ext cx="5943600" cy="1151890"/>
+                      <a:ext cx="6518552" cy="1031871"/>
                     </a:xfrm>
                     <a:prstGeom prst="rect">
                       <a:avLst/>
@@ -11399,13 +11389,7 @@
         </w:numPr>
       </w:pPr>
       <w:r>
-        <w:t xml:space="preserve">Reports plugin – </w:t>
-      </w:r>
-      <w:r>
-        <w:t>(GCM core plugin)</w:t>
-      </w:r>
-      <w:r>
-        <w:t xml:space="preserve"> used to manage the report</w:t>
+        <w:t>Reports plugin – (GCM core plugin) used to manage the report</w:t>
       </w:r>
     </w:p>
     <w:p>
@@ -11530,28 +11514,7 @@
           <w:i/>
         </w:rPr>
         <w:lastRenderedPageBreak/>
-        <w:t xml:space="preserve">Figure </w:t>
-      </w:r>
-      <w:r>
-        <w:rPr>
-          <w:b/>
-          <w:i/>
-        </w:rPr>
-        <w:t>6</w:t>
-      </w:r>
-      <w:r>
-        <w:rPr>
-          <w:b/>
-          <w:i/>
-        </w:rPr>
-        <w:t>.</w:t>
-      </w:r>
-      <w:r>
-        <w:rPr>
-          <w:b/>
-          <w:i/>
-        </w:rPr>
-        <w:t>1</w:t>
+        <w:t>Figure 6.1</w:t>
       </w:r>
       <w:r>
         <w:rPr>
@@ -11628,14 +11591,7 @@
           <w:i/>
         </w:rPr>
         <w:lastRenderedPageBreak/>
-        <w:t>Figure 6.</w:t>
-      </w:r>
-      <w:r>
-        <w:rPr>
-          <w:b/>
-          <w:i/>
-        </w:rPr>
-        <w:t>2</w:t>
+        <w:t>Figure 6.2</w:t>
       </w:r>
       <w:r>
         <w:rPr>
@@ -11703,14 +11659,7 @@
           <w:b/>
           <w:i/>
         </w:rPr>
-        <w:t>Figure 6.</w:t>
-      </w:r>
-      <w:r>
-        <w:rPr>
-          <w:b/>
-          <w:i/>
-        </w:rPr>
-        <w:t>3</w:t>
+        <w:t>Figure 6.3</w:t>
       </w:r>
     </w:p>
     <w:p>
@@ -11768,41 +11717,25 @@
         <w:t>The</w:t>
       </w:r>
       <w:r>
-        <w:t xml:space="preserve"> GammaActor </w:t>
-      </w:r>
-      <w:r>
-        <w:t>c</w:t>
-      </w:r>
-      <w:r>
-        <w:t xml:space="preserve">lass </w:t>
-      </w:r>
-      <w:r>
-        <w:t xml:space="preserve">in figure 6.4 </w:t>
-      </w:r>
-      <w:r>
-        <w:t>schedules 10 plans, set one day apart, to change the DELTA value as a successive interpolation between the ALPHA and BETA values that are in turn controlled by the experiment.</w:t>
-      </w:r>
-    </w:p>
-    <w:p>
-      <w:pPr>
-        <w:rPr>
-          <w:b/>
-          <w:i/>
-        </w:rPr>
-      </w:pPr>
-      <w:r>
-        <w:rPr>
-          <w:b/>
-          <w:i/>
-        </w:rPr>
-        <w:t>Figure 6.</w:t>
-      </w:r>
-      <w:r>
-        <w:rPr>
-          <w:b/>
-          <w:i/>
-        </w:rPr>
-        <w:t>4</w:t>
+        <w:t xml:space="preserve"> GammaActor class </w:t>
+      </w:r>
+      <w:r>
+        <w:t>in figure 6.4 schedules 10 plans, set one day apart, to change the DELTA value as a successive interpolation between the ALPHA and BETA values that are in turn controlled by the experiment.</w:t>
+      </w:r>
+    </w:p>
+    <w:p>
+      <w:pPr>
+        <w:rPr>
+          <w:b/>
+          <w:i/>
+        </w:rPr>
+      </w:pPr>
+      <w:r>
+        <w:rPr>
+          <w:b/>
+          <w:i/>
+        </w:rPr>
+        <w:t>Figure 6.4</w:t>
       </w:r>
       <w:r>
         <w:rPr>
@@ -11869,24 +11802,16 @@
           <w:b/>
           <w:i/>
         </w:rPr>
-        <w:t>Figure 6.</w:t>
-      </w:r>
-      <w:r>
-        <w:rPr>
-          <w:b/>
-          <w:i/>
-        </w:rPr>
-        <w:t>5</w:t>
-      </w:r>
-    </w:p>
-    <w:p>
-      <w:pPr>
-        <w:rPr>
-          <w:b/>
-          <w:i/>
-        </w:rPr>
-      </w:pPr>
-      <w:bookmarkStart w:id="0" w:name="_GoBack"/>
+        <w:t>Figure 6.5</w:t>
+      </w:r>
+    </w:p>
+    <w:p>
+      <w:pPr>
+        <w:rPr>
+          <w:b/>
+          <w:i/>
+        </w:rPr>
+      </w:pPr>
       <w:r>
         <w:rPr>
           <w:noProof/>
@@ -11934,7 +11859,6 @@
           </wp:inline>
         </w:drawing>
       </w:r>
-      <w:bookmarkEnd w:id="0"/>
     </w:p>
     <w:p/>
     <w:p/>

</xml_diff>

<commit_message>
typographic change to force a commit
</commit_message>
<xml_diff>
--- a/gcm3/doc/2022.09.29 GCM 4.0 Modeling Guide.docx
+++ b/gcm3/doc/2022.09.29 GCM 4.0 Modeling Guide.docx
@@ -9643,8 +9643,6 @@
         </w:rPr>
         <w:t>Figure 4.9</w:t>
       </w:r>
-      <w:bookmarkStart w:id="0" w:name="_GoBack"/>
-      <w:bookmarkEnd w:id="0"/>
       <w:r>
         <w:rPr>
           <w:noProof/>
@@ -11889,8 +11887,16 @@
     </w:p>
     <w:p>
       <w:r>
-        <w:t>asdf</w:t>
-      </w:r>
+        <w:t>A</w:t>
+      </w:r>
+      <w:r>
+        <w:t>sdf</w:t>
+      </w:r>
+      <w:r>
+        <w:t xml:space="preserve"> awfsdf</w:t>
+      </w:r>
+      <w:bookmarkStart w:id="0" w:name="_GoBack"/>
+      <w:bookmarkEnd w:id="0"/>
     </w:p>
     <w:p>
       <w:pPr>

</xml_diff>